<commit_message>
Figure \ref{} \label{} does not seem to work. Need to remove embedded images and just keep captions, hopefully with auto-nubmering.
</commit_message>
<xml_diff>
--- a/Manuscript/bmc_microbiology/reference.docx
+++ b/Manuscript/bmc_microbiology/reference.docx
@@ -525,368 +525,15 @@
       <w:r>
         <w:t xml:space="preserve">  </w:t>
       </w:r>
-    </w:p>
-    <w:p>
-      <w:r>
-        <w:t xml:space="preserve">Some text </w:t>
-      </w:r>
-      <w:proofErr w:type="spellStart"/>
-      <w:r>
-        <w:t>inafsdasd</w:t>
-      </w:r>
-      <w:proofErr w:type="spellEnd"/>
-      <w:r>
-        <w:t xml:space="preserve"> </w:t>
-      </w:r>
-      <w:proofErr w:type="spellStart"/>
-      <w:r>
-        <w:t>asd</w:t>
-      </w:r>
-      <w:proofErr w:type="spellEnd"/>
-      <w:r>
-        <w:t xml:space="preserve"> </w:t>
-      </w:r>
-      <w:proofErr w:type="spellStart"/>
-      <w:r>
-        <w:t>sadkfj</w:t>
-      </w:r>
-      <w:proofErr w:type="spellEnd"/>
-      <w:r>
-        <w:t xml:space="preserve"> </w:t>
-      </w:r>
-      <w:proofErr w:type="spellStart"/>
-      <w:r>
-        <w:t>asldkfjasldkfj</w:t>
-      </w:r>
-      <w:proofErr w:type="spellEnd"/>
-      <w:r>
-        <w:t xml:space="preserve"> </w:t>
-      </w:r>
-      <w:proofErr w:type="spellStart"/>
-      <w:r>
-        <w:t>asdlkf</w:t>
-      </w:r>
-      <w:proofErr w:type="spellEnd"/>
-      <w:r>
-        <w:t xml:space="preserve"> </w:t>
-      </w:r>
-      <w:proofErr w:type="spellStart"/>
-      <w:r>
-        <w:t>ajsdl</w:t>
-      </w:r>
-      <w:proofErr w:type="spellEnd"/>
-      <w:r>
-        <w:t xml:space="preserve"> </w:t>
-      </w:r>
-      <w:proofErr w:type="spellStart"/>
-      <w:proofErr w:type="gramStart"/>
-      <w:r>
-        <w:t>ljasdl</w:t>
-      </w:r>
-      <w:proofErr w:type="spellEnd"/>
-      <w:r>
-        <w:t xml:space="preserve">  Some</w:t>
-      </w:r>
-      <w:proofErr w:type="gramEnd"/>
-      <w:r>
-        <w:t xml:space="preserve"> text </w:t>
-      </w:r>
-      <w:proofErr w:type="spellStart"/>
-      <w:r>
-        <w:t>inafsdasd</w:t>
-      </w:r>
-      <w:proofErr w:type="spellEnd"/>
-      <w:r>
-        <w:t xml:space="preserve"> </w:t>
-      </w:r>
-      <w:proofErr w:type="spellStart"/>
-      <w:r>
-        <w:t>asd</w:t>
-      </w:r>
-      <w:proofErr w:type="spellEnd"/>
-      <w:r>
-        <w:t xml:space="preserve"> </w:t>
-      </w:r>
-      <w:proofErr w:type="spellStart"/>
-      <w:r>
-        <w:t>sadkfj</w:t>
-      </w:r>
-      <w:proofErr w:type="spellEnd"/>
-      <w:r>
-        <w:t xml:space="preserve"> </w:t>
-      </w:r>
-      <w:proofErr w:type="spellStart"/>
-      <w:r>
-        <w:t>asldkfjasldkfj</w:t>
-      </w:r>
-      <w:proofErr w:type="spellEnd"/>
-      <w:r>
-        <w:t xml:space="preserve"> </w:t>
-      </w:r>
-      <w:proofErr w:type="spellStart"/>
-      <w:r>
-        <w:t>asdlkf</w:t>
-      </w:r>
-      <w:proofErr w:type="spellEnd"/>
-      <w:r>
-        <w:t xml:space="preserve"> </w:t>
-      </w:r>
-      <w:proofErr w:type="spellStart"/>
-      <w:r>
-        <w:t>ajsdl</w:t>
-      </w:r>
-      <w:proofErr w:type="spellEnd"/>
-      <w:r>
-        <w:t xml:space="preserve"> </w:t>
-      </w:r>
-      <w:proofErr w:type="spellStart"/>
-      <w:r>
-        <w:t>ljasdl</w:t>
-      </w:r>
-      <w:proofErr w:type="spellEnd"/>
-      <w:r>
-        <w:t xml:space="preserve">  Some text </w:t>
-      </w:r>
-      <w:proofErr w:type="spellStart"/>
-      <w:r>
-        <w:t>inafsdasd</w:t>
-      </w:r>
-      <w:proofErr w:type="spellEnd"/>
-      <w:r>
-        <w:t xml:space="preserve"> </w:t>
-      </w:r>
-      <w:proofErr w:type="spellStart"/>
-      <w:r>
-        <w:t>asd</w:t>
-      </w:r>
-      <w:proofErr w:type="spellEnd"/>
-      <w:r>
-        <w:t xml:space="preserve"> </w:t>
-      </w:r>
-      <w:proofErr w:type="spellStart"/>
-      <w:r>
-        <w:t>sadkfj</w:t>
-      </w:r>
-      <w:proofErr w:type="spellEnd"/>
-      <w:r>
-        <w:t xml:space="preserve"> </w:t>
-      </w:r>
-      <w:proofErr w:type="spellStart"/>
-      <w:r>
-        <w:t>asldkfjasldkfj</w:t>
-      </w:r>
-      <w:proofErr w:type="spellEnd"/>
-      <w:r>
-        <w:t xml:space="preserve"> </w:t>
-      </w:r>
-      <w:proofErr w:type="spellStart"/>
-      <w:r>
-        <w:t>asdlkf</w:t>
-      </w:r>
-      <w:proofErr w:type="spellEnd"/>
-      <w:r>
-        <w:t xml:space="preserve"> </w:t>
-      </w:r>
-      <w:proofErr w:type="spellStart"/>
-      <w:r>
-        <w:t>ajsdl</w:t>
-      </w:r>
-      <w:proofErr w:type="spellEnd"/>
-      <w:r>
-        <w:t xml:space="preserve"> </w:t>
-      </w:r>
-      <w:proofErr w:type="spellStart"/>
-      <w:r>
-        <w:t>ljasdl</w:t>
-      </w:r>
-      <w:proofErr w:type="spellEnd"/>
-      <w:r>
-        <w:t xml:space="preserve">  </w:t>
-      </w:r>
-    </w:p>
-    <w:p>
-      <w:r>
-        <w:t xml:space="preserve">Some text </w:t>
-      </w:r>
-      <w:proofErr w:type="spellStart"/>
-      <w:r>
-        <w:t>inafsdasd</w:t>
-      </w:r>
-      <w:proofErr w:type="spellEnd"/>
-      <w:r>
-        <w:t xml:space="preserve"> </w:t>
-      </w:r>
-      <w:proofErr w:type="spellStart"/>
-      <w:r>
-        <w:t>asd</w:t>
-      </w:r>
-      <w:proofErr w:type="spellEnd"/>
-      <w:r>
-        <w:t xml:space="preserve"> </w:t>
-      </w:r>
-      <w:proofErr w:type="spellStart"/>
-      <w:r>
-        <w:t>sadkfj</w:t>
-      </w:r>
-      <w:proofErr w:type="spellEnd"/>
-      <w:r>
-        <w:t xml:space="preserve"> </w:t>
-      </w:r>
-      <w:proofErr w:type="spellStart"/>
-      <w:r>
-        <w:t>asldkfjasldkfj</w:t>
-      </w:r>
-      <w:proofErr w:type="spellEnd"/>
-      <w:r>
-        <w:t xml:space="preserve"> </w:t>
-      </w:r>
-      <w:proofErr w:type="spellStart"/>
-      <w:r>
-        <w:t>asdlkf</w:t>
-      </w:r>
-      <w:proofErr w:type="spellEnd"/>
-      <w:r>
-        <w:t xml:space="preserve"> </w:t>
-      </w:r>
-      <w:proofErr w:type="spellStart"/>
-      <w:r>
-        <w:t>ajsdl</w:t>
-      </w:r>
-      <w:proofErr w:type="spellEnd"/>
-      <w:r>
-        <w:t xml:space="preserve"> </w:t>
-      </w:r>
-      <w:proofErr w:type="spellStart"/>
-      <w:proofErr w:type="gramStart"/>
-      <w:r>
-        <w:t>ljasdl</w:t>
-      </w:r>
-      <w:proofErr w:type="spellEnd"/>
-      <w:r>
-        <w:t xml:space="preserve">  Some</w:t>
-      </w:r>
-      <w:proofErr w:type="gramEnd"/>
-      <w:r>
-        <w:t xml:space="preserve"> text </w:t>
-      </w:r>
-      <w:proofErr w:type="spellStart"/>
-      <w:r>
-        <w:t>inafsdasd</w:t>
-      </w:r>
-      <w:proofErr w:type="spellEnd"/>
-      <w:r>
-        <w:t xml:space="preserve"> </w:t>
-      </w:r>
-      <w:proofErr w:type="spellStart"/>
-      <w:r>
-        <w:t>asd</w:t>
-      </w:r>
-      <w:proofErr w:type="spellEnd"/>
-      <w:r>
-        <w:t xml:space="preserve"> </w:t>
-      </w:r>
-      <w:proofErr w:type="spellStart"/>
-      <w:r>
-        <w:t>sadkfj</w:t>
-      </w:r>
-      <w:proofErr w:type="spellEnd"/>
-      <w:r>
-        <w:t xml:space="preserve"> </w:t>
-      </w:r>
-      <w:proofErr w:type="spellStart"/>
-      <w:r>
-        <w:t>asldkfjasldkfj</w:t>
-      </w:r>
-      <w:proofErr w:type="spellEnd"/>
-      <w:r>
-        <w:t xml:space="preserve"> </w:t>
-      </w:r>
-      <w:proofErr w:type="spellStart"/>
-      <w:r>
-        <w:t>asdlkf</w:t>
-      </w:r>
-      <w:proofErr w:type="spellEnd"/>
-      <w:r>
-        <w:t xml:space="preserve"> </w:t>
-      </w:r>
-      <w:proofErr w:type="spellStart"/>
-      <w:r>
-        <w:t>ajsdl</w:t>
-      </w:r>
-      <w:proofErr w:type="spellEnd"/>
-      <w:r>
-        <w:t xml:space="preserve"> </w:t>
-      </w:r>
-      <w:proofErr w:type="spellStart"/>
-      <w:r>
-        <w:t>ljasdl</w:t>
-      </w:r>
-      <w:proofErr w:type="spellEnd"/>
-      <w:r>
-        <w:t xml:space="preserve">  Some text </w:t>
-      </w:r>
-      <w:proofErr w:type="spellStart"/>
-      <w:r>
-        <w:t>inafsdasd</w:t>
-      </w:r>
-      <w:proofErr w:type="spellEnd"/>
-      <w:r>
-        <w:t xml:space="preserve"> </w:t>
-      </w:r>
-      <w:proofErr w:type="spellStart"/>
-      <w:r>
-        <w:t>asd</w:t>
-      </w:r>
-      <w:proofErr w:type="spellEnd"/>
-      <w:r>
-        <w:t xml:space="preserve"> </w:t>
-      </w:r>
-      <w:proofErr w:type="spellStart"/>
-      <w:r>
-        <w:t>sadkfj</w:t>
-      </w:r>
-      <w:proofErr w:type="spellEnd"/>
-      <w:r>
-        <w:t xml:space="preserve"> </w:t>
-      </w:r>
-      <w:proofErr w:type="spellStart"/>
-      <w:r>
-        <w:t>asldkfjasldkfj</w:t>
-      </w:r>
-      <w:proofErr w:type="spellEnd"/>
-      <w:r>
-        <w:t xml:space="preserve"> </w:t>
-      </w:r>
-      <w:proofErr w:type="spellStart"/>
-      <w:r>
-        <w:t>asdlkf</w:t>
-      </w:r>
-      <w:proofErr w:type="spellEnd"/>
-      <w:r>
-        <w:t xml:space="preserve"> </w:t>
-      </w:r>
-      <w:proofErr w:type="spellStart"/>
-      <w:r>
-        <w:t>ajsdl</w:t>
-      </w:r>
-      <w:proofErr w:type="spellEnd"/>
-      <w:r>
-        <w:t xml:space="preserve"> </w:t>
-      </w:r>
-      <w:proofErr w:type="spellStart"/>
-      <w:r>
-        <w:t>ljasdl</w:t>
-      </w:r>
-      <w:proofErr w:type="spellEnd"/>
-      <w:r>
-        <w:t xml:space="preserve">  </w:t>
-      </w:r>
+      <w:bookmarkStart w:id="0" w:name="_GoBack"/>
+      <w:bookmarkEnd w:id="0"/>
     </w:p>
     <w:p>
       <w:pPr>
         <w:pStyle w:val="Heading1"/>
       </w:pPr>
       <w:r>
+        <w:lastRenderedPageBreak/>
         <w:t>Heading</w:t>
       </w:r>
     </w:p>
@@ -913,195 +560,205 @@
       <w:r>
         <w:t xml:space="preserve"> Heading</w:t>
       </w:r>
-      <w:bookmarkStart w:id="0" w:name="_GoBack"/>
-      <w:bookmarkEnd w:id="0"/>
     </w:p>
     <w:p>
-      <w:r>
-        <w:t>S</w:t>
+      <w:pPr>
+        <w:pStyle w:val="Heading4"/>
+      </w:pPr>
+      <w:r>
+        <w:t>Level 4 heading</w:t>
       </w:r>
     </w:p>
     <w:p>
-      <w:r>
-        <w:t xml:space="preserve">Some text </w:t>
-      </w:r>
-      <w:proofErr w:type="spellStart"/>
-      <w:r>
-        <w:t>inafsdasd</w:t>
-      </w:r>
-      <w:proofErr w:type="spellEnd"/>
-      <w:r>
-        <w:t xml:space="preserve"> </w:t>
-      </w:r>
-      <w:proofErr w:type="spellStart"/>
-      <w:r>
-        <w:t>asd</w:t>
-      </w:r>
-      <w:proofErr w:type="spellEnd"/>
-      <w:r>
-        <w:t xml:space="preserve"> </w:t>
-      </w:r>
-      <w:proofErr w:type="spellStart"/>
-      <w:r>
-        <w:t>sadkfj</w:t>
-      </w:r>
-      <w:proofErr w:type="spellEnd"/>
-      <w:r>
-        <w:t xml:space="preserve"> </w:t>
-      </w:r>
-      <w:proofErr w:type="spellStart"/>
-      <w:r>
-        <w:t>asldkfjasldkfj</w:t>
-      </w:r>
-      <w:proofErr w:type="spellEnd"/>
-      <w:r>
-        <w:t xml:space="preserve"> </w:t>
-      </w:r>
-      <w:proofErr w:type="spellStart"/>
-      <w:r>
-        <w:t>asdlkf</w:t>
-      </w:r>
-      <w:proofErr w:type="spellEnd"/>
-      <w:r>
-        <w:t xml:space="preserve"> </w:t>
-      </w:r>
-      <w:proofErr w:type="spellStart"/>
-      <w:r>
-        <w:t>ajsdl</w:t>
-      </w:r>
-      <w:proofErr w:type="spellEnd"/>
-      <w:r>
-        <w:t xml:space="preserve"> </w:t>
-      </w:r>
-      <w:proofErr w:type="spellStart"/>
-      <w:proofErr w:type="gramStart"/>
-      <w:r>
-        <w:t>ljasdl</w:t>
-      </w:r>
-      <w:proofErr w:type="spellEnd"/>
-      <w:r>
-        <w:t xml:space="preserve">  Some</w:t>
-      </w:r>
-      <w:proofErr w:type="gramEnd"/>
-      <w:r>
-        <w:t xml:space="preserve"> text </w:t>
-      </w:r>
-      <w:proofErr w:type="spellStart"/>
-      <w:r>
-        <w:t>inafsdasd</w:t>
-      </w:r>
-      <w:proofErr w:type="spellEnd"/>
-      <w:r>
-        <w:t xml:space="preserve"> </w:t>
-      </w:r>
-      <w:proofErr w:type="spellStart"/>
-      <w:r>
-        <w:t>asd</w:t>
-      </w:r>
-      <w:proofErr w:type="spellEnd"/>
-      <w:r>
-        <w:t xml:space="preserve"> </w:t>
-      </w:r>
-      <w:proofErr w:type="spellStart"/>
-      <w:r>
-        <w:t>sadkfj</w:t>
-      </w:r>
-      <w:proofErr w:type="spellEnd"/>
-      <w:r>
-        <w:t xml:space="preserve"> </w:t>
-      </w:r>
-      <w:proofErr w:type="spellStart"/>
-      <w:r>
-        <w:t>asldkfjasldkfj</w:t>
-      </w:r>
-      <w:proofErr w:type="spellEnd"/>
-      <w:r>
-        <w:t xml:space="preserve"> </w:t>
-      </w:r>
-      <w:proofErr w:type="spellStart"/>
-      <w:r>
-        <w:t>asdlkf</w:t>
-      </w:r>
-      <w:proofErr w:type="spellEnd"/>
-      <w:r>
-        <w:t xml:space="preserve"> </w:t>
-      </w:r>
-      <w:proofErr w:type="spellStart"/>
-      <w:r>
-        <w:t>ajsdl</w:t>
-      </w:r>
-      <w:proofErr w:type="spellEnd"/>
-      <w:r>
-        <w:t xml:space="preserve"> </w:t>
-      </w:r>
-      <w:proofErr w:type="spellStart"/>
-      <w:r>
-        <w:t>ljasdl</w:t>
-      </w:r>
-      <w:proofErr w:type="spellEnd"/>
-      <w:r>
-        <w:t xml:space="preserve">  Some text </w:t>
-      </w:r>
-      <w:proofErr w:type="spellStart"/>
-      <w:r>
-        <w:t>inafsdasd</w:t>
-      </w:r>
-      <w:proofErr w:type="spellEnd"/>
-      <w:r>
-        <w:t xml:space="preserve"> </w:t>
-      </w:r>
-      <w:proofErr w:type="spellStart"/>
-      <w:r>
-        <w:t>asd</w:t>
-      </w:r>
-      <w:proofErr w:type="spellEnd"/>
-      <w:r>
-        <w:t xml:space="preserve"> </w:t>
-      </w:r>
-      <w:proofErr w:type="spellStart"/>
-      <w:r>
-        <w:t>sadkfj</w:t>
-      </w:r>
-      <w:proofErr w:type="spellEnd"/>
-      <w:r>
-        <w:t xml:space="preserve"> </w:t>
-      </w:r>
-      <w:proofErr w:type="spellStart"/>
-      <w:r>
-        <w:t>asldkfjasldkfj</w:t>
-      </w:r>
-      <w:proofErr w:type="spellEnd"/>
-      <w:r>
-        <w:t xml:space="preserve"> </w:t>
-      </w:r>
-      <w:proofErr w:type="spellStart"/>
-      <w:r>
-        <w:t>asdlkf</w:t>
-      </w:r>
-      <w:proofErr w:type="spellEnd"/>
-      <w:r>
-        <w:t xml:space="preserve"> </w:t>
-      </w:r>
-      <w:proofErr w:type="spellStart"/>
-      <w:r>
-        <w:t>ajsdl</w:t>
-      </w:r>
-      <w:proofErr w:type="spellEnd"/>
-      <w:r>
-        <w:t xml:space="preserve"> </w:t>
-      </w:r>
-      <w:proofErr w:type="spellStart"/>
-      <w:r>
-        <w:t>ljasdl</w:t>
-      </w:r>
-      <w:proofErr w:type="spellEnd"/>
-      <w:r>
-        <w:t xml:space="preserve">  </w:t>
-      </w:r>
+      <w:hyperlink r:id="rId5" w:history="1">
+        <w:r>
+          <w:rPr>
+            <w:rStyle w:val="Hyperlink"/>
+          </w:rPr>
+          <w:t>https://lfz.corefacility.ca/superphy/</w:t>
+        </w:r>
+      </w:hyperlink>
     </w:p>
     <w:p>
       <w:r>
-        <w:lastRenderedPageBreak/>
+        <w:t xml:space="preserve">Some text </w:t>
+      </w:r>
+      <w:proofErr w:type="spellStart"/>
+      <w:r>
+        <w:t>inafsdasd</w:t>
+      </w:r>
+      <w:proofErr w:type="spellEnd"/>
+      <w:r>
+        <w:t xml:space="preserve"> </w:t>
+      </w:r>
+      <w:proofErr w:type="spellStart"/>
+      <w:r>
+        <w:t>asd</w:t>
+      </w:r>
+      <w:proofErr w:type="spellEnd"/>
+      <w:r>
+        <w:t xml:space="preserve"> </w:t>
+      </w:r>
+      <w:proofErr w:type="spellStart"/>
+      <w:r>
+        <w:t>sadkfj</w:t>
+      </w:r>
+      <w:proofErr w:type="spellEnd"/>
+      <w:r>
+        <w:t xml:space="preserve"> </w:t>
+      </w:r>
+      <w:proofErr w:type="spellStart"/>
+      <w:r>
+        <w:t>asldkfjasldkfj</w:t>
+      </w:r>
+      <w:proofErr w:type="spellEnd"/>
+      <w:r>
+        <w:t xml:space="preserve"> </w:t>
+      </w:r>
+      <w:proofErr w:type="spellStart"/>
+      <w:r>
+        <w:t>asdlkf</w:t>
+      </w:r>
+      <w:proofErr w:type="spellEnd"/>
+      <w:r>
+        <w:t xml:space="preserve"> </w:t>
+      </w:r>
+      <w:proofErr w:type="spellStart"/>
+      <w:r>
+        <w:t>ajsdl</w:t>
+      </w:r>
+      <w:proofErr w:type="spellEnd"/>
+      <w:r>
+        <w:t xml:space="preserve"> </w:t>
+      </w:r>
+      <w:proofErr w:type="spellStart"/>
+      <w:proofErr w:type="gramStart"/>
+      <w:r>
+        <w:t>ljasdl</w:t>
+      </w:r>
+      <w:proofErr w:type="spellEnd"/>
+      <w:r>
+        <w:t xml:space="preserve">  Some</w:t>
+      </w:r>
+      <w:proofErr w:type="gramEnd"/>
+      <w:r>
+        <w:t xml:space="preserve"> text </w:t>
+      </w:r>
+      <w:proofErr w:type="spellStart"/>
+      <w:r>
+        <w:t>inafsdasd</w:t>
+      </w:r>
+      <w:proofErr w:type="spellEnd"/>
+      <w:r>
+        <w:t xml:space="preserve"> </w:t>
+      </w:r>
+      <w:proofErr w:type="spellStart"/>
+      <w:r>
+        <w:t>asd</w:t>
+      </w:r>
+      <w:proofErr w:type="spellEnd"/>
+      <w:r>
+        <w:t xml:space="preserve"> </w:t>
+      </w:r>
+      <w:proofErr w:type="spellStart"/>
+      <w:r>
+        <w:t>sadkfj</w:t>
+      </w:r>
+      <w:proofErr w:type="spellEnd"/>
+      <w:r>
+        <w:t xml:space="preserve"> </w:t>
+      </w:r>
+      <w:proofErr w:type="spellStart"/>
+      <w:r>
+        <w:t>asldkfjasldkfj</w:t>
+      </w:r>
+      <w:proofErr w:type="spellEnd"/>
+      <w:r>
+        <w:t xml:space="preserve"> </w:t>
+      </w:r>
+      <w:proofErr w:type="spellStart"/>
+      <w:r>
+        <w:t>asdlkf</w:t>
+      </w:r>
+      <w:proofErr w:type="spellEnd"/>
+      <w:r>
+        <w:t xml:space="preserve"> </w:t>
+      </w:r>
+      <w:proofErr w:type="spellStart"/>
+      <w:r>
+        <w:t>ajsdl</w:t>
+      </w:r>
+      <w:proofErr w:type="spellEnd"/>
+      <w:r>
+        <w:t xml:space="preserve"> </w:t>
+      </w:r>
+      <w:proofErr w:type="spellStart"/>
+      <w:r>
+        <w:t>ljasdl</w:t>
+      </w:r>
+      <w:proofErr w:type="spellEnd"/>
+      <w:r>
+        <w:t xml:space="preserve">  Some text </w:t>
+      </w:r>
+      <w:proofErr w:type="spellStart"/>
+      <w:r>
+        <w:t>inafsdasd</w:t>
+      </w:r>
+      <w:proofErr w:type="spellEnd"/>
+      <w:r>
+        <w:t xml:space="preserve"> </w:t>
+      </w:r>
+      <w:proofErr w:type="spellStart"/>
+      <w:r>
+        <w:t>asd</w:t>
+      </w:r>
+      <w:proofErr w:type="spellEnd"/>
+      <w:r>
+        <w:t xml:space="preserve"> </w:t>
+      </w:r>
+      <w:proofErr w:type="spellStart"/>
+      <w:r>
+        <w:t>sadkfj</w:t>
+      </w:r>
+      <w:proofErr w:type="spellEnd"/>
+      <w:r>
+        <w:t xml:space="preserve"> </w:t>
+      </w:r>
+      <w:proofErr w:type="spellStart"/>
+      <w:r>
+        <w:t>asldkfjasldkfj</w:t>
+      </w:r>
+      <w:proofErr w:type="spellEnd"/>
+      <w:r>
+        <w:t xml:space="preserve"> </w:t>
+      </w:r>
+      <w:proofErr w:type="spellStart"/>
+      <w:r>
+        <w:t>asdlkf</w:t>
+      </w:r>
+      <w:proofErr w:type="spellEnd"/>
+      <w:r>
+        <w:t xml:space="preserve"> </w:t>
+      </w:r>
+      <w:proofErr w:type="spellStart"/>
+      <w:r>
+        <w:t>ajsdl</w:t>
+      </w:r>
+      <w:proofErr w:type="spellEnd"/>
+      <w:r>
+        <w:t xml:space="preserve"> </w:t>
+      </w:r>
+      <w:proofErr w:type="spellStart"/>
+      <w:r>
+        <w:t>ljasdl</w:t>
+      </w:r>
+      <w:proofErr w:type="spellEnd"/>
+      <w:r>
+        <w:t xml:space="preserve">  </w:t>
+      </w:r>
+    </w:p>
+    <w:p>
+      <w:r>
         <w:t xml:space="preserve">Some text </w:t>
       </w:r>
       <w:proofErr w:type="spellStart"/>
@@ -1303,6 +960,7 @@
     <w:pPrDefault>
       <w:pPr>
         <w:spacing w:before="120" w:after="120" w:line="480" w:lineRule="auto"/>
+        <w:ind w:firstLine="720"/>
       </w:pPr>
     </w:pPrDefault>
   </w:docDefaults>
@@ -1690,18 +1348,21 @@
     <w:link w:val="Heading1Char"/>
     <w:uiPriority w:val="9"/>
     <w:qFormat/>
-    <w:rsid w:val="001962EB"/>
+    <w:rsid w:val="00460F07"/>
     <w:pPr>
       <w:keepNext/>
       <w:keepLines/>
+      <w:pageBreakBefore/>
       <w:spacing w:after="0"/>
+      <w:ind w:firstLine="0"/>
       <w:outlineLvl w:val="0"/>
     </w:pPr>
     <w:rPr>
       <w:rFonts w:asciiTheme="majorHAnsi" w:eastAsiaTheme="majorEastAsia" w:hAnsiTheme="majorHAnsi" w:cstheme="majorBidi"/>
+      <w:b/>
       <w:caps/>
       <w:color w:val="000000" w:themeColor="text1"/>
-      <w:sz w:val="40"/>
+      <w:sz w:val="32"/>
       <w:szCs w:val="36"/>
     </w:rPr>
   </w:style>
@@ -1713,17 +1374,19 @@
     <w:uiPriority w:val="9"/>
     <w:unhideWhenUsed/>
     <w:qFormat/>
-    <w:rsid w:val="006D0F50"/>
+    <w:rsid w:val="00460F07"/>
     <w:pPr>
       <w:keepNext/>
       <w:keepLines/>
       <w:spacing w:before="40" w:after="0"/>
+      <w:ind w:firstLine="0"/>
       <w:outlineLvl w:val="1"/>
     </w:pPr>
     <w:rPr>
       <w:rFonts w:asciiTheme="majorHAnsi" w:eastAsiaTheme="majorEastAsia" w:hAnsiTheme="majorHAnsi" w:cstheme="majorBidi"/>
+      <w:smallCaps/>
       <w:color w:val="000000" w:themeColor="text1"/>
-      <w:sz w:val="36"/>
+      <w:sz w:val="32"/>
       <w:szCs w:val="36"/>
     </w:rPr>
   </w:style>
@@ -1735,18 +1398,41 @@
     <w:uiPriority w:val="9"/>
     <w:unhideWhenUsed/>
     <w:qFormat/>
-    <w:rsid w:val="001962EB"/>
+    <w:rsid w:val="00460F07"/>
     <w:pPr>
       <w:keepNext/>
       <w:keepLines/>
       <w:spacing w:before="40" w:after="0"/>
+      <w:ind w:firstLine="0"/>
       <w:outlineLvl w:val="2"/>
     </w:pPr>
     <w:rPr>
       <w:rFonts w:asciiTheme="majorHAnsi" w:eastAsiaTheme="majorEastAsia" w:hAnsiTheme="majorHAnsi" w:cstheme="majorBidi"/>
-      <w:smallCaps/>
+      <w:i/>
       <w:color w:val="000000" w:themeColor="text1"/>
       <w:sz w:val="32"/>
+    </w:rPr>
+  </w:style>
+  <w:style w:type="paragraph" w:styleId="Heading4">
+    <w:name w:val="heading 4"/>
+    <w:basedOn w:val="Normal"/>
+    <w:next w:val="Normal"/>
+    <w:link w:val="Heading4Char"/>
+    <w:uiPriority w:val="9"/>
+    <w:unhideWhenUsed/>
+    <w:qFormat/>
+    <w:rsid w:val="00D1724C"/>
+    <w:pPr>
+      <w:keepNext/>
+      <w:keepLines/>
+      <w:spacing w:before="40" w:after="0"/>
+      <w:ind w:firstLine="0"/>
+      <w:outlineLvl w:val="3"/>
+    </w:pPr>
+    <w:rPr>
+      <w:rFonts w:asciiTheme="majorHAnsi" w:eastAsiaTheme="majorEastAsia" w:hAnsiTheme="majorHAnsi" w:cstheme="majorBidi"/>
+      <w:iCs/>
+      <w:color w:val="000000" w:themeColor="text1"/>
     </w:rPr>
   </w:style>
   <w:style w:type="character" w:default="1" w:styleId="DefaultParagraphFont">
@@ -1781,12 +1467,13 @@
     <w:basedOn w:val="DefaultParagraphFont"/>
     <w:link w:val="Heading1"/>
     <w:uiPriority w:val="9"/>
-    <w:rsid w:val="001962EB"/>
+    <w:rsid w:val="00460F07"/>
     <w:rPr>
       <w:rFonts w:asciiTheme="majorHAnsi" w:eastAsiaTheme="majorEastAsia" w:hAnsiTheme="majorHAnsi" w:cstheme="majorBidi"/>
+      <w:b/>
       <w:caps/>
       <w:color w:val="000000" w:themeColor="text1"/>
-      <w:sz w:val="40"/>
+      <w:sz w:val="32"/>
       <w:szCs w:val="36"/>
     </w:rPr>
   </w:style>
@@ -1795,11 +1482,12 @@
     <w:basedOn w:val="DefaultParagraphFont"/>
     <w:link w:val="Heading2"/>
     <w:uiPriority w:val="9"/>
-    <w:rsid w:val="006D0F50"/>
+    <w:rsid w:val="00460F07"/>
     <w:rPr>
       <w:rFonts w:asciiTheme="majorHAnsi" w:eastAsiaTheme="majorEastAsia" w:hAnsiTheme="majorHAnsi" w:cstheme="majorBidi"/>
+      <w:smallCaps/>
       <w:color w:val="000000" w:themeColor="text1"/>
-      <w:sz w:val="36"/>
+      <w:sz w:val="32"/>
       <w:szCs w:val="36"/>
     </w:rPr>
   </w:style>
@@ -1816,12 +1504,37 @@
     <w:basedOn w:val="DefaultParagraphFont"/>
     <w:link w:val="Heading3"/>
     <w:uiPriority w:val="9"/>
-    <w:rsid w:val="001962EB"/>
+    <w:rsid w:val="00460F07"/>
     <w:rPr>
       <w:rFonts w:asciiTheme="majorHAnsi" w:eastAsiaTheme="majorEastAsia" w:hAnsiTheme="majorHAnsi" w:cstheme="majorBidi"/>
-      <w:smallCaps/>
+      <w:i/>
       <w:color w:val="000000" w:themeColor="text1"/>
       <w:sz w:val="32"/>
+    </w:rPr>
+  </w:style>
+  <w:style w:type="character" w:customStyle="1" w:styleId="Heading4Char">
+    <w:name w:val="Heading 4 Char"/>
+    <w:basedOn w:val="DefaultParagraphFont"/>
+    <w:link w:val="Heading4"/>
+    <w:uiPriority w:val="9"/>
+    <w:rsid w:val="00D1724C"/>
+    <w:rPr>
+      <w:rFonts w:asciiTheme="majorHAnsi" w:eastAsiaTheme="majorEastAsia" w:hAnsiTheme="majorHAnsi" w:cstheme="majorBidi"/>
+      <w:iCs/>
+      <w:color w:val="000000" w:themeColor="text1"/>
+    </w:rPr>
+  </w:style>
+  <w:style w:type="character" w:styleId="Hyperlink">
+    <w:name w:val="Hyperlink"/>
+    <w:basedOn w:val="DefaultParagraphFont"/>
+    <w:uiPriority w:val="99"/>
+    <w:unhideWhenUsed/>
+    <w:rsid w:val="0095761B"/>
+    <w:rPr>
+      <w:rFonts w:asciiTheme="minorHAnsi" w:hAnsiTheme="minorHAnsi"/>
+      <w:color w:val="0563C1" w:themeColor="hyperlink"/>
+      <w:sz w:val="24"/>
+      <w:u w:val="single"/>
     </w:rPr>
   </w:style>
 </w:styles>
@@ -2093,7 +1806,7 @@
 </file>
 
 <file path=customXml/itemProps1.xml><?xml version="1.0" encoding="utf-8"?>
-<ds:datastoreItem xmlns:ds="http://schemas.openxmlformats.org/officeDocument/2006/customXml" ds:itemID="{661784DC-A410-44B4-8B47-4C9B997CAA8F}">
+<ds:datastoreItem xmlns:ds="http://schemas.openxmlformats.org/officeDocument/2006/customXml" ds:itemID="{C36A9DD6-06E5-4B43-892F-7E439425050D}">
   <ds:schemaRefs>
     <ds:schemaRef ds:uri="http://schemas.openxmlformats.org/officeDocument/2006/bibliography"/>
   </ds:schemaRefs>

</xml_diff>

<commit_message>
Figures and Tables correctly formatted. Tables need to be manually formatted, hence the file of only Tables, which are copied over in the final docx.
</commit_message>
<xml_diff>
--- a/Manuscript/bmc_microbiology/reference.docx
+++ b/Manuscript/bmc_microbiology/reference.docx
@@ -1,6 +1,6 @@
 
 <file path=word/document.xml><?xml version="1.0" encoding="utf-8"?>
-<w:document xmlns:wpc="http://schemas.microsoft.com/office/word/2010/wordprocessingCanvas" xmlns:mc="http://schemas.openxmlformats.org/markup-compatibility/2006" xmlns:o="urn:schemas-microsoft-com:office:office" xmlns:r="http://schemas.openxmlformats.org/officeDocument/2006/relationships" xmlns:m="http://schemas.openxmlformats.org/officeDocument/2006/math" xmlns:v="urn:schemas-microsoft-com:vml" xmlns:wp14="http://schemas.microsoft.com/office/word/2010/wordprocessingDrawing" xmlns:wp="http://schemas.openxmlformats.org/drawingml/2006/wordprocessingDrawing" xmlns:w10="urn:schemas-microsoft-com:office:word" xmlns:w="http://schemas.openxmlformats.org/wordprocessingml/2006/main" xmlns:w14="http://schemas.microsoft.com/office/word/2010/wordml" xmlns:w15="http://schemas.microsoft.com/office/word/2012/wordml" xmlns:wpg="http://schemas.microsoft.com/office/word/2010/wordprocessingGroup" xmlns:wpi="http://schemas.microsoft.com/office/word/2010/wordprocessingInk" xmlns:wne="http://schemas.microsoft.com/office/word/2006/wordml" xmlns:wps="http://schemas.microsoft.com/office/word/2010/wordprocessingShape" mc:Ignorable="w14 w15 wp14">
+<w:document xmlns:wpc="http://schemas.microsoft.com/office/word/2010/wordprocessingCanvas" xmlns:cx="http://schemas.microsoft.com/office/drawing/2014/chartex" xmlns:mc="http://schemas.openxmlformats.org/markup-compatibility/2006" xmlns:o="urn:schemas-microsoft-com:office:office" xmlns:r="http://schemas.openxmlformats.org/officeDocument/2006/relationships" xmlns:m="http://schemas.openxmlformats.org/officeDocument/2006/math" xmlns:v="urn:schemas-microsoft-com:vml" xmlns:wp14="http://schemas.microsoft.com/office/word/2010/wordprocessingDrawing" xmlns:wp="http://schemas.openxmlformats.org/drawingml/2006/wordprocessingDrawing" xmlns:w10="urn:schemas-microsoft-com:office:word" xmlns:w="http://schemas.openxmlformats.org/wordprocessingml/2006/main" xmlns:w14="http://schemas.microsoft.com/office/word/2010/wordml" xmlns:w15="http://schemas.microsoft.com/office/word/2012/wordml" xmlns:w16se="http://schemas.microsoft.com/office/word/2015/wordml/symex" xmlns:wpg="http://schemas.microsoft.com/office/word/2010/wordprocessingGroup" xmlns:wpi="http://schemas.microsoft.com/office/word/2010/wordprocessingInk" xmlns:wne="http://schemas.microsoft.com/office/word/2006/wordml" xmlns:wps="http://schemas.microsoft.com/office/word/2010/wordprocessingShape" mc:Ignorable="w14 w15 w16se wp14">
   <w:body>
     <w:p>
       <w:pPr>
@@ -525,8 +525,6 @@
       <w:r>
         <w:t xml:space="preserve">  </w:t>
       </w:r>
-      <w:bookmarkStart w:id="0" w:name="_GoBack"/>
-      <w:bookmarkEnd w:id="0"/>
     </w:p>
     <w:p>
       <w:pPr>
@@ -933,6 +931,305 @@
       <w:proofErr w:type="spellEnd"/>
       <w:r>
         <w:t xml:space="preserve">  </w:t>
+      </w:r>
+    </w:p>
+    <w:p>
+      <w:pPr>
+        <w:ind w:firstLine="0"/>
+      </w:pPr>
+    </w:p>
+    <w:tbl>
+      <w:tblPr>
+        <w:tblStyle w:val="PlainTable3"/>
+        <w:tblW w:w="0" w:type="auto"/>
+        <w:tblLook w:val="04A0" w:firstRow="1" w:lastRow="0" w:firstColumn="1" w:lastColumn="0" w:noHBand="0" w:noVBand="1"/>
+      </w:tblPr>
+      <w:tblGrid>
+        <w:gridCol w:w="1870"/>
+        <w:gridCol w:w="1870"/>
+        <w:gridCol w:w="1870"/>
+        <w:gridCol w:w="1870"/>
+        <w:gridCol w:w="1870"/>
+      </w:tblGrid>
+      <w:tr>
+        <w:trPr>
+          <w:cnfStyle w:val="100000000000" w:firstRow="1" w:lastRow="0" w:firstColumn="0" w:lastColumn="0" w:oddVBand="0" w:evenVBand="0" w:oddHBand="0" w:evenHBand="0" w:firstRowFirstColumn="0" w:firstRowLastColumn="0" w:lastRowFirstColumn="0" w:lastRowLastColumn="0"/>
+        </w:trPr>
+        <w:tc>
+          <w:tcPr>
+            <w:cnfStyle w:val="001000000100" w:firstRow="0" w:lastRow="0" w:firstColumn="1" w:lastColumn="0" w:oddVBand="0" w:evenVBand="0" w:oddHBand="0" w:evenHBand="0" w:firstRowFirstColumn="1" w:firstRowLastColumn="0" w:lastRowFirstColumn="0" w:lastRowLastColumn="0"/>
+            <w:tcW w:w="1870" w:type="dxa"/>
+          </w:tcPr>
+          <w:p>
+            <w:pPr>
+              <w:ind w:firstLine="0"/>
+            </w:pPr>
+            <w:r>
+              <w:t>Heading 1</w:t>
+            </w:r>
+          </w:p>
+        </w:tc>
+        <w:tc>
+          <w:tcPr>
+            <w:tcW w:w="1870" w:type="dxa"/>
+          </w:tcPr>
+          <w:p>
+            <w:pPr>
+              <w:ind w:firstLine="0"/>
+              <w:cnfStyle w:val="100000000000" w:firstRow="1" w:lastRow="0" w:firstColumn="0" w:lastColumn="0" w:oddVBand="0" w:evenVBand="0" w:oddHBand="0" w:evenHBand="0" w:firstRowFirstColumn="0" w:firstRowLastColumn="0" w:lastRowFirstColumn="0" w:lastRowLastColumn="0"/>
+            </w:pPr>
+            <w:r>
+              <w:t>Heading 2</w:t>
+            </w:r>
+          </w:p>
+        </w:tc>
+        <w:tc>
+          <w:tcPr>
+            <w:tcW w:w="1870" w:type="dxa"/>
+          </w:tcPr>
+          <w:p>
+            <w:pPr>
+              <w:ind w:firstLine="0"/>
+              <w:cnfStyle w:val="100000000000" w:firstRow="1" w:lastRow="0" w:firstColumn="0" w:lastColumn="0" w:oddVBand="0" w:evenVBand="0" w:oddHBand="0" w:evenHBand="0" w:firstRowFirstColumn="0" w:firstRowLastColumn="0" w:lastRowFirstColumn="0" w:lastRowLastColumn="0"/>
+            </w:pPr>
+            <w:r>
+              <w:t>Heading 3</w:t>
+            </w:r>
+          </w:p>
+        </w:tc>
+        <w:tc>
+          <w:tcPr>
+            <w:tcW w:w="1870" w:type="dxa"/>
+          </w:tcPr>
+          <w:p>
+            <w:pPr>
+              <w:ind w:firstLine="0"/>
+              <w:cnfStyle w:val="100000000000" w:firstRow="1" w:lastRow="0" w:firstColumn="0" w:lastColumn="0" w:oddVBand="0" w:evenVBand="0" w:oddHBand="0" w:evenHBand="0" w:firstRowFirstColumn="0" w:firstRowLastColumn="0" w:lastRowFirstColumn="0" w:lastRowLastColumn="0"/>
+            </w:pPr>
+            <w:r>
+              <w:t>Heading 4</w:t>
+            </w:r>
+          </w:p>
+        </w:tc>
+        <w:tc>
+          <w:tcPr>
+            <w:tcW w:w="1870" w:type="dxa"/>
+          </w:tcPr>
+          <w:p>
+            <w:pPr>
+              <w:ind w:firstLine="0"/>
+              <w:cnfStyle w:val="100000000000" w:firstRow="1" w:lastRow="0" w:firstColumn="0" w:lastColumn="0" w:oddVBand="0" w:evenVBand="0" w:oddHBand="0" w:evenHBand="0" w:firstRowFirstColumn="0" w:firstRowLastColumn="0" w:lastRowFirstColumn="0" w:lastRowLastColumn="0"/>
+            </w:pPr>
+            <w:r>
+              <w:t>Heading 5</w:t>
+            </w:r>
+          </w:p>
+        </w:tc>
+      </w:tr>
+      <w:tr>
+        <w:trPr>
+          <w:cnfStyle w:val="000000100000" w:firstRow="0" w:lastRow="0" w:firstColumn="0" w:lastColumn="0" w:oddVBand="0" w:evenVBand="0" w:oddHBand="1" w:evenHBand="0" w:firstRowFirstColumn="0" w:firstRowLastColumn="0" w:lastRowFirstColumn="0" w:lastRowLastColumn="0"/>
+        </w:trPr>
+        <w:tc>
+          <w:tcPr>
+            <w:cnfStyle w:val="001000000000" w:firstRow="0" w:lastRow="0" w:firstColumn="1" w:lastColumn="0" w:oddVBand="0" w:evenVBand="0" w:oddHBand="0" w:evenHBand="0" w:firstRowFirstColumn="0" w:firstRowLastColumn="0" w:lastRowFirstColumn="0" w:lastRowLastColumn="0"/>
+            <w:tcW w:w="1870" w:type="dxa"/>
+          </w:tcPr>
+          <w:p>
+            <w:pPr>
+              <w:ind w:firstLine="0"/>
+            </w:pPr>
+            <w:r>
+              <w:t>asdf</w:t>
+            </w:r>
+          </w:p>
+        </w:tc>
+        <w:tc>
+          <w:tcPr>
+            <w:tcW w:w="1870" w:type="dxa"/>
+          </w:tcPr>
+          <w:p>
+            <w:pPr>
+              <w:ind w:firstLine="0"/>
+              <w:cnfStyle w:val="000000100000" w:firstRow="0" w:lastRow="0" w:firstColumn="0" w:lastColumn="0" w:oddVBand="0" w:evenVBand="0" w:oddHBand="1" w:evenHBand="0" w:firstRowFirstColumn="0" w:firstRowLastColumn="0" w:lastRowFirstColumn="0" w:lastRowLastColumn="0"/>
+            </w:pPr>
+            <w:proofErr w:type="spellStart"/>
+            <w:r>
+              <w:t>ddd</w:t>
+            </w:r>
+            <w:proofErr w:type="spellEnd"/>
+          </w:p>
+        </w:tc>
+        <w:tc>
+          <w:tcPr>
+            <w:tcW w:w="1870" w:type="dxa"/>
+          </w:tcPr>
+          <w:p>
+            <w:pPr>
+              <w:ind w:firstLine="0"/>
+              <w:cnfStyle w:val="000000100000" w:firstRow="0" w:lastRow="0" w:firstColumn="0" w:lastColumn="0" w:oddVBand="0" w:evenVBand="0" w:oddHBand="1" w:evenHBand="0" w:firstRowFirstColumn="0" w:firstRowLastColumn="0" w:lastRowFirstColumn="0" w:lastRowLastColumn="0"/>
+            </w:pPr>
+            <w:proofErr w:type="spellStart"/>
+            <w:r>
+              <w:t>fasdfasdsadfasdf</w:t>
+            </w:r>
+            <w:proofErr w:type="spellEnd"/>
+          </w:p>
+        </w:tc>
+        <w:tc>
+          <w:tcPr>
+            <w:tcW w:w="1870" w:type="dxa"/>
+          </w:tcPr>
+          <w:p>
+            <w:pPr>
+              <w:ind w:firstLine="0"/>
+              <w:cnfStyle w:val="000000100000" w:firstRow="0" w:lastRow="0" w:firstColumn="0" w:lastColumn="0" w:oddVBand="0" w:evenVBand="0" w:oddHBand="1" w:evenHBand="0" w:firstRowFirstColumn="0" w:firstRowLastColumn="0" w:lastRowFirstColumn="0" w:lastRowLastColumn="0"/>
+            </w:pPr>
+          </w:p>
+        </w:tc>
+        <w:tc>
+          <w:tcPr>
+            <w:tcW w:w="1870" w:type="dxa"/>
+          </w:tcPr>
+          <w:p>
+            <w:pPr>
+              <w:ind w:firstLine="0"/>
+              <w:cnfStyle w:val="000000100000" w:firstRow="0" w:lastRow="0" w:firstColumn="0" w:lastColumn="0" w:oddVBand="0" w:evenVBand="0" w:oddHBand="1" w:evenHBand="0" w:firstRowFirstColumn="0" w:firstRowLastColumn="0" w:lastRowFirstColumn="0" w:lastRowLastColumn="0"/>
+            </w:pPr>
+          </w:p>
+        </w:tc>
+      </w:tr>
+      <w:tr>
+        <w:tc>
+          <w:tcPr>
+            <w:cnfStyle w:val="001000000000" w:firstRow="0" w:lastRow="0" w:firstColumn="1" w:lastColumn="0" w:oddVBand="0" w:evenVBand="0" w:oddHBand="0" w:evenHBand="0" w:firstRowFirstColumn="0" w:firstRowLastColumn="0" w:lastRowFirstColumn="0" w:lastRowLastColumn="0"/>
+            <w:tcW w:w="1870" w:type="dxa"/>
+          </w:tcPr>
+          <w:p>
+            <w:pPr>
+              <w:ind w:firstLine="0"/>
+            </w:pPr>
+          </w:p>
+        </w:tc>
+        <w:tc>
+          <w:tcPr>
+            <w:tcW w:w="1870" w:type="dxa"/>
+          </w:tcPr>
+          <w:p>
+            <w:pPr>
+              <w:ind w:firstLine="0"/>
+              <w:cnfStyle w:val="000000000000" w:firstRow="0" w:lastRow="0" w:firstColumn="0" w:lastColumn="0" w:oddVBand="0" w:evenVBand="0" w:oddHBand="0" w:evenHBand="0" w:firstRowFirstColumn="0" w:firstRowLastColumn="0" w:lastRowFirstColumn="0" w:lastRowLastColumn="0"/>
+            </w:pPr>
+          </w:p>
+        </w:tc>
+        <w:tc>
+          <w:tcPr>
+            <w:tcW w:w="1870" w:type="dxa"/>
+          </w:tcPr>
+          <w:p>
+            <w:pPr>
+              <w:ind w:firstLine="0"/>
+              <w:cnfStyle w:val="000000000000" w:firstRow="0" w:lastRow="0" w:firstColumn="0" w:lastColumn="0" w:oddVBand="0" w:evenVBand="0" w:oddHBand="0" w:evenHBand="0" w:firstRowFirstColumn="0" w:firstRowLastColumn="0" w:lastRowFirstColumn="0" w:lastRowLastColumn="0"/>
+            </w:pPr>
+          </w:p>
+        </w:tc>
+        <w:tc>
+          <w:tcPr>
+            <w:tcW w:w="1870" w:type="dxa"/>
+          </w:tcPr>
+          <w:p>
+            <w:pPr>
+              <w:ind w:firstLine="0"/>
+              <w:cnfStyle w:val="000000000000" w:firstRow="0" w:lastRow="0" w:firstColumn="0" w:lastColumn="0" w:oddVBand="0" w:evenVBand="0" w:oddHBand="0" w:evenHBand="0" w:firstRowFirstColumn="0" w:firstRowLastColumn="0" w:lastRowFirstColumn="0" w:lastRowLastColumn="0"/>
+            </w:pPr>
+          </w:p>
+        </w:tc>
+        <w:tc>
+          <w:tcPr>
+            <w:tcW w:w="1870" w:type="dxa"/>
+          </w:tcPr>
+          <w:p>
+            <w:pPr>
+              <w:ind w:firstLine="0"/>
+              <w:cnfStyle w:val="000000000000" w:firstRow="0" w:lastRow="0" w:firstColumn="0" w:lastColumn="0" w:oddVBand="0" w:evenVBand="0" w:oddHBand="0" w:evenHBand="0" w:firstRowFirstColumn="0" w:firstRowLastColumn="0" w:lastRowFirstColumn="0" w:lastRowLastColumn="0"/>
+            </w:pPr>
+          </w:p>
+        </w:tc>
+      </w:tr>
+      <w:tr>
+        <w:trPr>
+          <w:cnfStyle w:val="000000100000" w:firstRow="0" w:lastRow="0" w:firstColumn="0" w:lastColumn="0" w:oddVBand="0" w:evenVBand="0" w:oddHBand="1" w:evenHBand="0" w:firstRowFirstColumn="0" w:firstRowLastColumn="0" w:lastRowFirstColumn="0" w:lastRowLastColumn="0"/>
+        </w:trPr>
+        <w:tc>
+          <w:tcPr>
+            <w:cnfStyle w:val="001000000000" w:firstRow="0" w:lastRow="0" w:firstColumn="1" w:lastColumn="0" w:oddVBand="0" w:evenVBand="0" w:oddHBand="0" w:evenHBand="0" w:firstRowFirstColumn="0" w:firstRowLastColumn="0" w:lastRowFirstColumn="0" w:lastRowLastColumn="0"/>
+            <w:tcW w:w="1870" w:type="dxa"/>
+          </w:tcPr>
+          <w:p>
+            <w:pPr>
+              <w:ind w:firstLine="0"/>
+            </w:pPr>
+          </w:p>
+        </w:tc>
+        <w:tc>
+          <w:tcPr>
+            <w:tcW w:w="1870" w:type="dxa"/>
+          </w:tcPr>
+          <w:p>
+            <w:pPr>
+              <w:ind w:firstLine="0"/>
+              <w:cnfStyle w:val="000000100000" w:firstRow="0" w:lastRow="0" w:firstColumn="0" w:lastColumn="0" w:oddVBand="0" w:evenVBand="0" w:oddHBand="1" w:evenHBand="0" w:firstRowFirstColumn="0" w:firstRowLastColumn="0" w:lastRowFirstColumn="0" w:lastRowLastColumn="0"/>
+            </w:pPr>
+          </w:p>
+        </w:tc>
+        <w:tc>
+          <w:tcPr>
+            <w:tcW w:w="1870" w:type="dxa"/>
+          </w:tcPr>
+          <w:p>
+            <w:pPr>
+              <w:ind w:firstLine="0"/>
+              <w:cnfStyle w:val="000000100000" w:firstRow="0" w:lastRow="0" w:firstColumn="0" w:lastColumn="0" w:oddVBand="0" w:evenVBand="0" w:oddHBand="1" w:evenHBand="0" w:firstRowFirstColumn="0" w:firstRowLastColumn="0" w:lastRowFirstColumn="0" w:lastRowLastColumn="0"/>
+            </w:pPr>
+          </w:p>
+        </w:tc>
+        <w:tc>
+          <w:tcPr>
+            <w:tcW w:w="1870" w:type="dxa"/>
+          </w:tcPr>
+          <w:p>
+            <w:pPr>
+              <w:ind w:firstLine="0"/>
+              <w:cnfStyle w:val="000000100000" w:firstRow="0" w:lastRow="0" w:firstColumn="0" w:lastColumn="0" w:oddVBand="0" w:evenVBand="0" w:oddHBand="1" w:evenHBand="0" w:firstRowFirstColumn="0" w:firstRowLastColumn="0" w:lastRowFirstColumn="0" w:lastRowLastColumn="0"/>
+            </w:pPr>
+          </w:p>
+        </w:tc>
+        <w:tc>
+          <w:tcPr>
+            <w:tcW w:w="1870" w:type="dxa"/>
+          </w:tcPr>
+          <w:p>
+            <w:pPr>
+              <w:ind w:firstLine="0"/>
+              <w:cnfStyle w:val="000000100000" w:firstRow="0" w:lastRow="0" w:firstColumn="0" w:lastColumn="0" w:oddVBand="0" w:evenVBand="0" w:oddHBand="1" w:evenHBand="0" w:firstRowFirstColumn="0" w:firstRowLastColumn="0" w:lastRowFirstColumn="0" w:lastRowLastColumn="0"/>
+            </w:pPr>
+          </w:p>
+        </w:tc>
+      </w:tr>
+    </w:tbl>
+    <w:p>
+      <w:pPr>
+        <w:ind w:firstLine="0"/>
+      </w:pPr>
+      <w:bookmarkStart w:id="0" w:name="_GoBack"/>
+      <w:bookmarkEnd w:id="0"/>
+    </w:p>
+    <w:p>
+      <w:pPr>
+        <w:ind w:firstLine="0"/>
+      </w:pPr>
+      <w:r>
+        <w:t>gggg</w:t>
       </w:r>
     </w:p>
     <w:sectPr>
@@ -947,7 +1244,7 @@
 </file>
 
 <file path=word/styles.xml><?xml version="1.0" encoding="utf-8"?>
-<w:styles xmlns:mc="http://schemas.openxmlformats.org/markup-compatibility/2006" xmlns:r="http://schemas.openxmlformats.org/officeDocument/2006/relationships" xmlns:w="http://schemas.openxmlformats.org/wordprocessingml/2006/main" xmlns:w14="http://schemas.microsoft.com/office/word/2010/wordml" xmlns:w15="http://schemas.microsoft.com/office/word/2012/wordml" mc:Ignorable="w14 w15">
+<w:styles xmlns:mc="http://schemas.openxmlformats.org/markup-compatibility/2006" xmlns:r="http://schemas.openxmlformats.org/officeDocument/2006/relationships" xmlns:w="http://schemas.openxmlformats.org/wordprocessingml/2006/main" xmlns:w14="http://schemas.microsoft.com/office/word/2010/wordml" xmlns:w15="http://schemas.microsoft.com/office/word/2012/wordml" xmlns:w16se="http://schemas.microsoft.com/office/word/2015/wordml/symex" mc:Ignorable="w14 w15 w16se">
   <w:docDefaults>
     <w:rPrDefault>
       <w:rPr>
@@ -1537,6 +1834,375 @@
       <w:u w:val="single"/>
     </w:rPr>
   </w:style>
+  <w:style w:type="table" w:styleId="TableGrid">
+    <w:name w:val="Table Grid"/>
+    <w:basedOn w:val="TableNormal"/>
+    <w:uiPriority w:val="39"/>
+    <w:rsid w:val="00AE2298"/>
+    <w:pPr>
+      <w:spacing w:before="0" w:after="0" w:line="240" w:lineRule="auto"/>
+    </w:pPr>
+    <w:tblPr>
+      <w:tblBorders>
+        <w:top w:val="single" w:sz="4" w:space="0" w:color="auto"/>
+        <w:left w:val="single" w:sz="4" w:space="0" w:color="auto"/>
+        <w:bottom w:val="single" w:sz="4" w:space="0" w:color="auto"/>
+        <w:right w:val="single" w:sz="4" w:space="0" w:color="auto"/>
+        <w:insideH w:val="single" w:sz="4" w:space="0" w:color="auto"/>
+        <w:insideV w:val="single" w:sz="4" w:space="0" w:color="auto"/>
+      </w:tblBorders>
+    </w:tblPr>
+  </w:style>
+  <w:style w:type="table" w:styleId="PlainTable5">
+    <w:name w:val="Plain Table 5"/>
+    <w:basedOn w:val="TableNormal"/>
+    <w:uiPriority w:val="45"/>
+    <w:rsid w:val="00AE2298"/>
+    <w:pPr>
+      <w:spacing w:after="0" w:line="240" w:lineRule="auto"/>
+    </w:pPr>
+    <w:tblPr>
+      <w:tblStyleRowBandSize w:val="1"/>
+      <w:tblStyleColBandSize w:val="1"/>
+    </w:tblPr>
+    <w:tblStylePr w:type="firstRow">
+      <w:rPr>
+        <w:rFonts w:asciiTheme="majorHAnsi" w:eastAsiaTheme="majorEastAsia" w:hAnsiTheme="majorHAnsi" w:cstheme="majorBidi"/>
+        <w:i/>
+        <w:iCs/>
+        <w:sz w:val="26"/>
+      </w:rPr>
+      <w:tblPr/>
+      <w:tcPr>
+        <w:tcBorders>
+          <w:bottom w:val="single" w:sz="4" w:space="0" w:color="7F7F7F" w:themeColor="text1" w:themeTint="80"/>
+        </w:tcBorders>
+        <w:shd w:val="clear" w:color="auto" w:fill="FFFFFF" w:themeFill="background1"/>
+      </w:tcPr>
+    </w:tblStylePr>
+    <w:tblStylePr w:type="lastRow">
+      <w:rPr>
+        <w:rFonts w:asciiTheme="majorHAnsi" w:eastAsiaTheme="majorEastAsia" w:hAnsiTheme="majorHAnsi" w:cstheme="majorBidi"/>
+        <w:i/>
+        <w:iCs/>
+        <w:sz w:val="26"/>
+      </w:rPr>
+      <w:tblPr/>
+      <w:tcPr>
+        <w:tcBorders>
+          <w:top w:val="single" w:sz="4" w:space="0" w:color="7F7F7F" w:themeColor="text1" w:themeTint="80"/>
+        </w:tcBorders>
+        <w:shd w:val="clear" w:color="auto" w:fill="FFFFFF" w:themeFill="background1"/>
+      </w:tcPr>
+    </w:tblStylePr>
+    <w:tblStylePr w:type="firstCol">
+      <w:pPr>
+        <w:jc w:val="right"/>
+      </w:pPr>
+      <w:rPr>
+        <w:rFonts w:asciiTheme="majorHAnsi" w:eastAsiaTheme="majorEastAsia" w:hAnsiTheme="majorHAnsi" w:cstheme="majorBidi"/>
+        <w:i/>
+        <w:iCs/>
+        <w:sz w:val="26"/>
+      </w:rPr>
+      <w:tblPr/>
+      <w:tcPr>
+        <w:tcBorders>
+          <w:right w:val="single" w:sz="4" w:space="0" w:color="7F7F7F" w:themeColor="text1" w:themeTint="80"/>
+        </w:tcBorders>
+        <w:shd w:val="clear" w:color="auto" w:fill="FFFFFF" w:themeFill="background1"/>
+      </w:tcPr>
+    </w:tblStylePr>
+    <w:tblStylePr w:type="lastCol">
+      <w:rPr>
+        <w:rFonts w:asciiTheme="majorHAnsi" w:eastAsiaTheme="majorEastAsia" w:hAnsiTheme="majorHAnsi" w:cstheme="majorBidi"/>
+        <w:i/>
+        <w:iCs/>
+        <w:sz w:val="26"/>
+      </w:rPr>
+      <w:tblPr/>
+      <w:tcPr>
+        <w:tcBorders>
+          <w:left w:val="single" w:sz="4" w:space="0" w:color="7F7F7F" w:themeColor="text1" w:themeTint="80"/>
+        </w:tcBorders>
+        <w:shd w:val="clear" w:color="auto" w:fill="FFFFFF" w:themeFill="background1"/>
+      </w:tcPr>
+    </w:tblStylePr>
+    <w:tblStylePr w:type="band1Vert">
+      <w:tblPr/>
+      <w:tcPr>
+        <w:shd w:val="clear" w:color="auto" w:fill="F2F2F2" w:themeFill="background1" w:themeFillShade="F2"/>
+      </w:tcPr>
+    </w:tblStylePr>
+    <w:tblStylePr w:type="band1Horz">
+      <w:tblPr/>
+      <w:tcPr>
+        <w:shd w:val="clear" w:color="auto" w:fill="F2F2F2" w:themeFill="background1" w:themeFillShade="F2"/>
+      </w:tcPr>
+    </w:tblStylePr>
+    <w:tblStylePr w:type="neCell">
+      <w:tblPr/>
+      <w:tcPr>
+        <w:tcBorders>
+          <w:left w:val="nil"/>
+        </w:tcBorders>
+      </w:tcPr>
+    </w:tblStylePr>
+    <w:tblStylePr w:type="nwCell">
+      <w:tblPr/>
+      <w:tcPr>
+        <w:tcBorders>
+          <w:right w:val="nil"/>
+        </w:tcBorders>
+      </w:tcPr>
+    </w:tblStylePr>
+    <w:tblStylePr w:type="seCell">
+      <w:tblPr/>
+      <w:tcPr>
+        <w:tcBorders>
+          <w:left w:val="nil"/>
+        </w:tcBorders>
+      </w:tcPr>
+    </w:tblStylePr>
+    <w:tblStylePr w:type="swCell">
+      <w:tblPr/>
+      <w:tcPr>
+        <w:tcBorders>
+          <w:right w:val="nil"/>
+        </w:tcBorders>
+      </w:tcPr>
+    </w:tblStylePr>
+  </w:style>
+  <w:style w:type="table" w:styleId="PlainTable3">
+    <w:name w:val="Plain Table 3"/>
+    <w:basedOn w:val="TableNormal"/>
+    <w:uiPriority w:val="43"/>
+    <w:rsid w:val="00AE2298"/>
+    <w:pPr>
+      <w:spacing w:after="0" w:line="240" w:lineRule="auto"/>
+    </w:pPr>
+    <w:tblPr>
+      <w:tblStyleRowBandSize w:val="1"/>
+      <w:tblStyleColBandSize w:val="1"/>
+    </w:tblPr>
+    <w:tblStylePr w:type="firstRow">
+      <w:rPr>
+        <w:b/>
+        <w:bCs/>
+        <w:caps/>
+      </w:rPr>
+      <w:tblPr/>
+      <w:tcPr>
+        <w:tcBorders>
+          <w:bottom w:val="single" w:sz="4" w:space="0" w:color="7F7F7F" w:themeColor="text1" w:themeTint="80"/>
+        </w:tcBorders>
+      </w:tcPr>
+    </w:tblStylePr>
+    <w:tblStylePr w:type="lastRow">
+      <w:rPr>
+        <w:b/>
+        <w:bCs/>
+        <w:caps/>
+      </w:rPr>
+      <w:tblPr/>
+      <w:tcPr>
+        <w:tcBorders>
+          <w:top w:val="nil"/>
+        </w:tcBorders>
+      </w:tcPr>
+    </w:tblStylePr>
+    <w:tblStylePr w:type="firstCol">
+      <w:rPr>
+        <w:b/>
+        <w:bCs/>
+        <w:caps/>
+      </w:rPr>
+      <w:tblPr/>
+      <w:tcPr>
+        <w:tcBorders>
+          <w:right w:val="single" w:sz="4" w:space="0" w:color="7F7F7F" w:themeColor="text1" w:themeTint="80"/>
+        </w:tcBorders>
+      </w:tcPr>
+    </w:tblStylePr>
+    <w:tblStylePr w:type="lastCol">
+      <w:rPr>
+        <w:b/>
+        <w:bCs/>
+        <w:caps/>
+      </w:rPr>
+      <w:tblPr/>
+      <w:tcPr>
+        <w:tcBorders>
+          <w:left w:val="nil"/>
+        </w:tcBorders>
+      </w:tcPr>
+    </w:tblStylePr>
+    <w:tblStylePr w:type="band1Vert">
+      <w:tblPr/>
+      <w:tcPr>
+        <w:shd w:val="clear" w:color="auto" w:fill="F2F2F2" w:themeFill="background1" w:themeFillShade="F2"/>
+      </w:tcPr>
+    </w:tblStylePr>
+    <w:tblStylePr w:type="band1Horz">
+      <w:tblPr/>
+      <w:tcPr>
+        <w:shd w:val="clear" w:color="auto" w:fill="F2F2F2" w:themeFill="background1" w:themeFillShade="F2"/>
+      </w:tcPr>
+    </w:tblStylePr>
+    <w:tblStylePr w:type="neCell">
+      <w:tblPr/>
+      <w:tcPr>
+        <w:tcBorders>
+          <w:left w:val="nil"/>
+        </w:tcBorders>
+      </w:tcPr>
+    </w:tblStylePr>
+    <w:tblStylePr w:type="nwCell">
+      <w:tblPr/>
+      <w:tcPr>
+        <w:tcBorders>
+          <w:right w:val="nil"/>
+        </w:tcBorders>
+      </w:tcPr>
+    </w:tblStylePr>
+  </w:style>
+  <w:style w:type="table" w:styleId="PlainTable2">
+    <w:name w:val="Plain Table 2"/>
+    <w:basedOn w:val="TableNormal"/>
+    <w:uiPriority w:val="42"/>
+    <w:rsid w:val="00AE2298"/>
+    <w:pPr>
+      <w:spacing w:after="0" w:line="240" w:lineRule="auto"/>
+    </w:pPr>
+    <w:tblPr>
+      <w:tblStyleRowBandSize w:val="1"/>
+      <w:tblStyleColBandSize w:val="1"/>
+      <w:tblBorders>
+        <w:top w:val="single" w:sz="4" w:space="0" w:color="7F7F7F" w:themeColor="text1" w:themeTint="80"/>
+        <w:bottom w:val="single" w:sz="4" w:space="0" w:color="7F7F7F" w:themeColor="text1" w:themeTint="80"/>
+      </w:tblBorders>
+    </w:tblPr>
+    <w:tblStylePr w:type="firstRow">
+      <w:rPr>
+        <w:b/>
+        <w:bCs/>
+      </w:rPr>
+      <w:tblPr/>
+      <w:tcPr>
+        <w:tcBorders>
+          <w:bottom w:val="single" w:sz="4" w:space="0" w:color="7F7F7F" w:themeColor="text1" w:themeTint="80"/>
+        </w:tcBorders>
+      </w:tcPr>
+    </w:tblStylePr>
+    <w:tblStylePr w:type="lastRow">
+      <w:rPr>
+        <w:b/>
+        <w:bCs/>
+      </w:rPr>
+      <w:tblPr/>
+      <w:tcPr>
+        <w:tcBorders>
+          <w:top w:val="single" w:sz="4" w:space="0" w:color="7F7F7F" w:themeColor="text1" w:themeTint="80"/>
+        </w:tcBorders>
+      </w:tcPr>
+    </w:tblStylePr>
+    <w:tblStylePr w:type="firstCol">
+      <w:rPr>
+        <w:b/>
+        <w:bCs/>
+      </w:rPr>
+    </w:tblStylePr>
+    <w:tblStylePr w:type="lastCol">
+      <w:rPr>
+        <w:b/>
+        <w:bCs/>
+      </w:rPr>
+    </w:tblStylePr>
+    <w:tblStylePr w:type="band1Vert">
+      <w:tblPr/>
+      <w:tcPr>
+        <w:tcBorders>
+          <w:left w:val="single" w:sz="4" w:space="0" w:color="7F7F7F" w:themeColor="text1" w:themeTint="80"/>
+          <w:right w:val="single" w:sz="4" w:space="0" w:color="7F7F7F" w:themeColor="text1" w:themeTint="80"/>
+        </w:tcBorders>
+      </w:tcPr>
+    </w:tblStylePr>
+    <w:tblStylePr w:type="band2Vert">
+      <w:tblPr/>
+      <w:tcPr>
+        <w:tcBorders>
+          <w:left w:val="single" w:sz="4" w:space="0" w:color="7F7F7F" w:themeColor="text1" w:themeTint="80"/>
+          <w:right w:val="single" w:sz="4" w:space="0" w:color="7F7F7F" w:themeColor="text1" w:themeTint="80"/>
+        </w:tcBorders>
+      </w:tcPr>
+    </w:tblStylePr>
+    <w:tblStylePr w:type="band1Horz">
+      <w:tblPr/>
+      <w:tcPr>
+        <w:tcBorders>
+          <w:top w:val="single" w:sz="4" w:space="0" w:color="7F7F7F" w:themeColor="text1" w:themeTint="80"/>
+          <w:bottom w:val="single" w:sz="4" w:space="0" w:color="7F7F7F" w:themeColor="text1" w:themeTint="80"/>
+        </w:tcBorders>
+      </w:tcPr>
+    </w:tblStylePr>
+  </w:style>
+  <w:style w:type="table" w:styleId="GridTable1Light-Accent6">
+    <w:name w:val="Grid Table 1 Light Accent 6"/>
+    <w:basedOn w:val="TableNormal"/>
+    <w:uiPriority w:val="46"/>
+    <w:rsid w:val="00AE2298"/>
+    <w:pPr>
+      <w:spacing w:after="0" w:line="240" w:lineRule="auto"/>
+    </w:pPr>
+    <w:tblPr>
+      <w:tblStyleRowBandSize w:val="1"/>
+      <w:tblStyleColBandSize w:val="1"/>
+      <w:tblBorders>
+        <w:top w:val="single" w:sz="4" w:space="0" w:color="C5E0B3" w:themeColor="accent6" w:themeTint="66"/>
+        <w:left w:val="single" w:sz="4" w:space="0" w:color="C5E0B3" w:themeColor="accent6" w:themeTint="66"/>
+        <w:bottom w:val="single" w:sz="4" w:space="0" w:color="C5E0B3" w:themeColor="accent6" w:themeTint="66"/>
+        <w:right w:val="single" w:sz="4" w:space="0" w:color="C5E0B3" w:themeColor="accent6" w:themeTint="66"/>
+        <w:insideH w:val="single" w:sz="4" w:space="0" w:color="C5E0B3" w:themeColor="accent6" w:themeTint="66"/>
+        <w:insideV w:val="single" w:sz="4" w:space="0" w:color="C5E0B3" w:themeColor="accent6" w:themeTint="66"/>
+      </w:tblBorders>
+    </w:tblPr>
+    <w:tblStylePr w:type="firstRow">
+      <w:rPr>
+        <w:b/>
+        <w:bCs/>
+      </w:rPr>
+      <w:tblPr/>
+      <w:tcPr>
+        <w:tcBorders>
+          <w:bottom w:val="single" w:sz="12" w:space="0" w:color="A8D08D" w:themeColor="accent6" w:themeTint="99"/>
+        </w:tcBorders>
+      </w:tcPr>
+    </w:tblStylePr>
+    <w:tblStylePr w:type="lastRow">
+      <w:rPr>
+        <w:b/>
+        <w:bCs/>
+      </w:rPr>
+      <w:tblPr/>
+      <w:tcPr>
+        <w:tcBorders>
+          <w:top w:val="double" w:sz="2" w:space="0" w:color="A8D08D" w:themeColor="accent6" w:themeTint="99"/>
+        </w:tcBorders>
+      </w:tcPr>
+    </w:tblStylePr>
+    <w:tblStylePr w:type="firstCol">
+      <w:rPr>
+        <w:b/>
+        <w:bCs/>
+      </w:rPr>
+    </w:tblStylePr>
+    <w:tblStylePr w:type="lastCol">
+      <w:rPr>
+        <w:b/>
+        <w:bCs/>
+      </w:rPr>
+    </w:tblStylePr>
+  </w:style>
 </w:styles>
 </file>
 
@@ -1806,7 +2472,7 @@
 </file>
 
 <file path=customXml/itemProps1.xml><?xml version="1.0" encoding="utf-8"?>
-<ds:datastoreItem xmlns:ds="http://schemas.openxmlformats.org/officeDocument/2006/customXml" ds:itemID="{C36A9DD6-06E5-4B43-892F-7E439425050D}">
+<ds:datastoreItem xmlns:ds="http://schemas.openxmlformats.org/officeDocument/2006/customXml" ds:itemID="{1A01D846-681A-4117-B312-F86381711E7D}">
   <ds:schemaRefs>
     <ds:schemaRef ds:uri="http://schemas.openxmlformats.org/officeDocument/2006/bibliography"/>
   </ds:schemaRefs>

</xml_diff>